<commit_message>
HW3: Base image threading processing done Having semaphore freeing problems
</commit_message>
<xml_diff>
--- a/assn3/SP21_CS334_HW3.docx
+++ b/assn3/SP21_CS334_HW3.docx
@@ -14,6 +14,12 @@
         <w:rPr>
           <w:b/>
         </w:rPr>
+        <w:t>4134</w:t>
+      </w:r>
+      <w:r>
+        <w:rPr>
+          <w:b/>
+        </w:rPr>
         <w:t>CS334: Operating Systems</w:t>
       </w:r>
     </w:p>
@@ -104,23 +110,16 @@
           <w:b/>
           <w:bCs/>
         </w:rPr>
-        <w:t>In this programming assignment you will write a multi-threaded solution that will process large number of image files, extract the color histogram from each of the images and write the output color histogram</w:t>
-      </w:r>
-      <w:r>
+        <w:t>In this programming assignment you will write a multi-threaded solution that will process large number of image files, extract the color histogram from each of the images and write the output color histograms into a text file. Your solution has to compile and run on UP’s Linux VDI.</w:t>
+      </w:r>
+    </w:p>
+    <w:p>
+      <w:pPr>
+        <w:pStyle w:val="Standard"/>
         <w:rPr>
           <w:b/>
           <w:bCs/>
         </w:rPr>
-        <w:t>s into a text file. Your solution has to compile and run on UP’s Linux VDI.</w:t>
-      </w:r>
-    </w:p>
-    <w:p>
-      <w:pPr>
-        <w:pStyle w:val="Standard"/>
-        <w:rPr>
-          <w:b/>
-          <w:bCs/>
-        </w:rPr>
       </w:pPr>
     </w:p>
     <w:p>
@@ -144,13 +143,7 @@
         <w:pStyle w:val="Standard"/>
       </w:pPr>
       <w:r>
-        <w:t>You started working for a startup that is harvesting images from web cams to detect when the camera sees something “unexpected” in the image – an anomaly. For examp</w:t>
-      </w:r>
-      <w:r>
-        <w:t>le, the images from a security camera would report anomaly if there is an unexpected person in a scene of an empty warehouse, the weather cams would report anomaly if there is a tornado on the horizon in a scene of a cityscape etc. The anomaly detector pro</w:t>
-      </w:r>
-      <w:r>
-        <w:t xml:space="preserve">gram, that you are NOT implementing, will not be fancy: the anomaly is defined as an unexpected color detected in the image. This would be implemented as a difference between the </w:t>
+        <w:t xml:space="preserve">You started working for a startup that is harvesting images from web cams to detect when the camera sees something “unexpected” in the image – an anomaly. For example, the images from a security camera would report anomaly if there is an unexpected person in a scene of an empty warehouse, the weather cams would report anomaly if there is a tornado on the horizon in a scene of a cityscape etc. The anomaly detector program, that you are NOT implementing, will not be fancy: the anomaly is defined as an unexpected color detected in the image. This would be implemented as a difference between the </w:t>
       </w:r>
       <w:proofErr w:type="gramStart"/>
       <w:r>
@@ -158,13 +151,7 @@
       </w:r>
       <w:proofErr w:type="gramEnd"/>
       <w:r>
-        <w:t xml:space="preserve"> histograms extracted from either a constant, non-changing scene ima</w:t>
-      </w:r>
-      <w:r>
-        <w:t xml:space="preserve">ge or extracted from a scene image with an unexpected object that would result in a sufficiently different color histogram. The detector will learn to differentiate the “normal” color histograms from the “anomalous” color histogram, again this is not your </w:t>
-      </w:r>
-      <w:r>
-        <w:t>job.</w:t>
+        <w:t xml:space="preserve"> histograms extracted from either a constant, non-changing scene image or extracted from a scene image with an unexpected object that would result in a sufficiently different color histogram. The detector will learn to differentiate the “normal” color histograms from the “anomalous” color histogram, again this is not your job.</w:t>
       </w:r>
     </w:p>
     <w:p>
@@ -185,10 +172,7 @@
       </w:r>
       <w:proofErr w:type="gramEnd"/>
       <w:r>
-        <w:t xml:space="preserve"> all available images from one web-cam. The web cam is located at Poker Flats, Alaska and extract a color histogram from each image. The camera points to straig</w:t>
-      </w:r>
-      <w:r>
-        <w:t xml:space="preserve">ht up to the night sky and takes the images of the night sky every couple of seconds. The anomaly detection for this task would be to recognize if the night sky has aurora in it or not (also known as the northern lights, </w:t>
+        <w:t xml:space="preserve"> all available images from one web-cam. The web cam is located at Poker Flats, Alaska and extract a color histogram from each image. The camera points to straight up to the night sky and takes the images of the night sky every couple of seconds. The anomaly detection for this task would be to recognize if the night sky has aurora in it or not (also known as the northern lights, </w:t>
       </w:r>
       <w:hyperlink r:id="rId7" w:history="1">
         <w:r>
@@ -209,13 +193,7 @@
         <w:pStyle w:val="Standard"/>
       </w:pPr>
       <w:r>
-        <w:t>Your task is to write a multi-threaded driver that will read the image file names from a folder, then extract the c</w:t>
-      </w:r>
-      <w:r>
-        <w:t>olor histogram from an image sent to a thread for processing and finally write the histogram into a text file. Your solution will allow for processing multiple images simultaneously using multiple lightweight threads, where a single thread processes one im</w:t>
-      </w:r>
-      <w:r>
-        <w:t>age. The number of threads is one of the command line parameters passed into the program. The output histograms are written into a single output file.</w:t>
+        <w:t>Your task is to write a multi-threaded driver that will read the image file names from a folder, then extract the color histogram from an image sent to a thread for processing and finally write the histogram into a text file. Your solution will allow for processing multiple images simultaneously using multiple lightweight threads, where a single thread processes one image. The number of threads is one of the command line parameters passed into the program. The output histograms are written into a single output file.</w:t>
       </w:r>
     </w:p>
     <w:p>
@@ -250,13 +228,7 @@
         <w:rPr>
           <w:rFonts w:ascii="Courier New" w:hAnsi="Courier New"/>
         </w:rPr>
-        <w:t xml:space="preserve">hist &lt;thread count&gt; &lt;image folder&gt; &lt;output file </w:t>
-      </w:r>
-      <w:r>
-        <w:rPr>
-          <w:rFonts w:ascii="Courier New" w:hAnsi="Courier New"/>
-        </w:rPr>
-        <w:t>name&gt;</w:t>
+        <w:t>hist &lt;thread count&gt; &lt;image folder&gt; &lt;output file name&gt;</w:t>
       </w:r>
     </w:p>
     <w:p>
@@ -316,16 +288,7 @@
         </w:r>
       </w:hyperlink>
       <w:r>
-        <w:t xml:space="preserve">). A color histogram of an image file is defined as follows: each pixel (a dot of an image) has three color components </w:t>
-      </w:r>
-      <w:r>
-        <w:t xml:space="preserve">[Red][Green][Blue]; each color component is an 8-bit unsigned char value in 0-255 range; the color histogram is simply a count of all [Red][Green][Blue] values for all pixels of the image. The resulting histogram array is 256+256+256 long, where the first </w:t>
-      </w:r>
-      <w:r>
-        <w:t xml:space="preserve">256 values of the array are the counts of [Red] color components from all image pixels, the array offset 256-512 are the counts of the [Green] color components and the last part 256 values of the array have the counts of the [Blue] color composts from the </w:t>
-      </w:r>
-      <w:r>
-        <w:t>all image pixels.</w:t>
+        <w:t>). A color histogram of an image file is defined as follows: each pixel (a dot of an image) has three color components [Red][Green][Blue]; each color component is an 8-bit unsigned char value in 0-255 range; the color histogram is simply a count of all [Red][Green][Blue] values for all pixels of the image. The resulting histogram array is 256+256+256 long, where the first 256 values of the array are the counts of [Red] color components from all image pixels, the array offset 256-512 are the counts of the [Green] color components and the last part 256 values of the array have the counts of the [Blue] color composts from the all image pixels.</w:t>
       </w:r>
     </w:p>
     <w:p>
@@ -345,10 +308,7 @@
       </w:r>
       <w:r>
         <w:lastRenderedPageBreak/>
-        <w:t>into a frequency histogram, the</w:t>
-      </w:r>
-      <w:r>
-        <w:t xml:space="preserve"> array of values is divided by the pixel count, which will normalize all values to range 0-1.</w:t>
+        <w:t>into a frequency histogram, the array of values is divided by the pixel count, which will normalize all values to range 0-1.</w:t>
       </w:r>
     </w:p>
     <w:p>
@@ -370,10 +330,7 @@
         <w:t xml:space="preserve">&lt;output file name&gt; </w:t>
       </w:r>
       <w:r>
-        <w:t>will have one image histogram per line followed by ‘#’ and the source image file name. This means that each line wil</w:t>
-      </w:r>
-      <w:r>
-        <w:t>l have 768 floats separated by a space followed by # and string. The line is terminated by the end of line character. Example:</w:t>
+        <w:t>will have one image histogram per line followed by ‘#’ and the source image file name. This means that each line will have 768 floats separated by a space followed by # and string. The line is terminated by the end of line character. Example:</w:t>
       </w:r>
     </w:p>
     <w:p>
@@ -414,13 +371,7 @@
         <w:pStyle w:val="Standard"/>
       </w:pPr>
       <w:r>
-        <w:t>Starter code has the color histogram calculation,</w:t>
-      </w:r>
-      <w:r>
-        <w:t xml:space="preserve"> it does not have a memory leak, it does not print to a file, and the output is not in the correct format as described above. Feel free to re-structure the starter code however you need to. To compile your code, you need to include the statically linked li</w:t>
-      </w:r>
-      <w:r>
-        <w:t>braries provided in your starter code bundle:</w:t>
+        <w:t>Starter code has the color histogram calculation, it does not have a memory leak, it does not print to a file, and the output is not in the correct format as described above. Feel free to re-structure the starter code however you need to. To compile your code, you need to include the statically linked libraries provided in your starter code bundle:</w:t>
       </w:r>
     </w:p>
     <w:p>
@@ -508,10 +459,7 @@
         </w:numPr>
       </w:pPr>
       <w:r>
-        <w:t xml:space="preserve">You have to protect writing the extracted color histogram into a file, as there is only one file pointer/descriptor and many </w:t>
-      </w:r>
-      <w:r>
-        <w:t>threads writing into the same file. If unprotected, this would likely produce a jumble of intermixed thread writes.</w:t>
+        <w:t>You have to protect writing the extracted color histogram into a file, as there is only one file pointer/descriptor and many threads writing into the same file. If unprotected, this would likely produce a jumble of intermixed thread writes.</w:t>
       </w:r>
     </w:p>
     <w:p>
@@ -523,10 +471,7 @@
         </w:numPr>
       </w:pPr>
       <w:r>
-        <w:t>The main program/thread will be farming out the image files to be processed by different threads. At no point, the number of threads can exc</w:t>
-      </w:r>
-      <w:r>
-        <w:t xml:space="preserve">eed </w:t>
+        <w:t xml:space="preserve">The main program/thread will be farming out the image files to be processed by different threads. At no point, the number of threads can exceed </w:t>
       </w:r>
       <w:r>
         <w:rPr>
@@ -547,10 +492,7 @@
         </w:numPr>
       </w:pPr>
       <w:r>
-        <w:t xml:space="preserve">You have to pass </w:t>
-      </w:r>
-      <w:r>
-        <w:t>multiple arguments to the worker-threads. Declare a struct called</w:t>
+        <w:t>You have to pass multiple arguments to the worker-threads. Declare a struct called</w:t>
       </w:r>
       <w:r>
         <w:rPr>
@@ -559,10 +501,7 @@
         <w:t xml:space="preserve"> params </w:t>
       </w:r>
       <w:r>
-        <w:t>that will “package” the parameters so they can be send into the worker thread. The parameters have to include, the image file name to be opened and processed by the worker thread, the</w:t>
-      </w:r>
-      <w:r>
-        <w:t xml:space="preserve"> opened file descriptor of the output file, etc.</w:t>
+        <w:t>that will “package” the parameters so they can be send into the worker thread. The parameters have to include, the image file name to be opened and processed by the worker thread, the opened file descriptor of the output file, etc.</w:t>
       </w:r>
     </w:p>
     <w:p>
@@ -583,10 +522,7 @@
         <w:t xml:space="preserve">params </w:t>
       </w:r>
       <w:r>
-        <w:t>struct, from the time the program/thread writes data to it, to the point a thread reads t</w:t>
-      </w:r>
-      <w:r>
-        <w:t>he variables out and stores them in the worker thread’s local variables.</w:t>
+        <w:t>struct, from the time the program/thread writes data to it, to the point a thread reads the variables out and stores them in the worker thread’s local variables.</w:t>
       </w:r>
     </w:p>
     <w:p>
@@ -607,10 +543,7 @@
         <w:t xml:space="preserve">&lt;image folder&gt; </w:t>
       </w:r>
       <w:r>
-        <w:t>directory of the image files to be processed. The week two in-class activities have a C code example that show how to iterate over th</w:t>
-      </w:r>
-      <w:r>
-        <w:t>e directory of files. Make sure you only use the .</w:t>
+        <w:t>directory of the image files to be processed. The week two in-class activities have a C code example that show how to iterate over the directory of files. Make sure you only use the .</w:t>
       </w:r>
       <w:proofErr w:type="spellStart"/>
       <w:r>
@@ -651,10 +584,7 @@
         </w:numPr>
       </w:pPr>
       <w:r>
-        <w:t xml:space="preserve">The program/thread should have a loop that iterates over the </w:t>
-      </w:r>
-      <w:r>
-        <w:t xml:space="preserve">image file names,  decrements the semaphore, locks and loads the </w:t>
+        <w:t xml:space="preserve">The program/thread should have a loop that iterates over the image file names,  decrements the semaphore, locks and loads the </w:t>
       </w:r>
       <w:r>
         <w:rPr>
@@ -675,10 +605,7 @@
         </w:numPr>
       </w:pPr>
       <w:r>
-        <w:t>In the worker thread move the struct values to local variables and unlock th</w:t>
-      </w:r>
-      <w:r>
-        <w:t>e struct.</w:t>
+        <w:t>In the worker thread move the struct values to local variables and unlock the struct.</w:t>
       </w:r>
     </w:p>
     <w:p>
@@ -702,10 +629,7 @@
         </w:numPr>
       </w:pPr>
       <w:r>
-        <w:t>Don’t forget to protect writing of the color histogram into the output file as multiple threads will try to writ</w:t>
-      </w:r>
-      <w:r>
-        <w:t xml:space="preserve">e to the same file. Do not use the same mutex, to lock the operation of writing the color histogram to the file, as the mutex you used to protect the write/read of </w:t>
+        <w:t xml:space="preserve">Don’t forget to protect writing of the color histogram into the output file as multiple threads will try to write to the same file. Do not use the same mutex, to lock the operation of writing the color histogram to the file, as the mutex you used to protect the write/read of </w:t>
       </w:r>
       <w:proofErr w:type="gramStart"/>
       <w:r>
@@ -750,10 +674,7 @@
       </w:pPr>
       <w:r>
         <w:lastRenderedPageBreak/>
-        <w:t>Don’t f</w:t>
-      </w:r>
-      <w:r>
-        <w:t xml:space="preserve">orget to free all </w:t>
+        <w:t xml:space="preserve">Don’t forget to free all </w:t>
       </w:r>
       <w:proofErr w:type="spellStart"/>
       <w:r>
@@ -781,10 +702,7 @@
         </w:numPr>
       </w:pPr>
       <w:r>
-        <w:t>If the semaphore count is exhausted, block the main progra</w:t>
-      </w:r>
-      <w:r>
-        <w:t xml:space="preserve">m thread from creating additional threads and wait until threads complete before resuming spawning new threads. Use a </w:t>
+        <w:t xml:space="preserve">If the semaphore count is exhausted, block the main program thread from creating additional threads and wait until threads complete before resuming spawning new threads. Use a </w:t>
       </w:r>
       <w:proofErr w:type="gramStart"/>
       <w:r>
@@ -816,13 +734,7 @@
         </w:numPr>
       </w:pPr>
       <w:r>
-        <w:t>When yo</w:t>
-      </w:r>
-      <w:r>
-        <w:t>u have everything working on the sample images, download the large archive for testing and profiling. Measure the time it takes to process all files in the large archive to profile the lapsed time for Write up: question 2. Instead of the original 35k image</w:t>
-      </w:r>
-      <w:r>
-        <w:t>s, I’m giving you only 5k or 10k of images to test your program’s throughput. Please let me know if you want to try to process all 35k images.</w:t>
+        <w:t>When you have everything working on the sample images, download the large archive for testing and profiling. Measure the time it takes to process all files in the large archive to profile the lapsed time for Write up: question 2. Instead of the original 35k images, I’m giving you only 5k or 10k of images to test your program’s throughput. Please let me know if you want to try to process all 35k images.</w:t>
       </w:r>
     </w:p>
     <w:p>
@@ -859,10 +771,7 @@
         <w:pStyle w:val="Standard"/>
       </w:pPr>
       <w:r>
-        <w:t xml:space="preserve">Functionality is 80% of your grade. The code must run UP’s Linux VDI (or Ubuntu 20.04 which is the same as the OS </w:t>
-      </w:r>
-      <w:r>
-        <w:t xml:space="preserve">on UP’s systems). If you developed your multi-threaded program on some other </w:t>
+        <w:t xml:space="preserve">Functionality is 80% of your grade. The code must run UP’s Linux VDI (or Ubuntu 20.04 which is the same as the OS on UP’s systems). If you developed your multi-threaded program on some other </w:t>
       </w:r>
       <w:proofErr w:type="gramStart"/>
       <w:r>
@@ -870,10 +779,7 @@
       </w:r>
       <w:proofErr w:type="gramEnd"/>
       <w:r>
-        <w:t xml:space="preserve"> you have to port and test it to UP’s Linux VDI. If there are some special notes that I would have to read about compilation, execution etc., please note them in README.txt file</w:t>
-      </w:r>
-      <w:r>
-        <w:t xml:space="preserve">. The rest of your grade (20%) will be based on clarity, </w:t>
+        <w:t xml:space="preserve"> you have to port and test it to UP’s Linux VDI. If there are some special notes that I would have to read about compilation, execution etc., please note them in README.txt file. The rest of your grade (20%) will be based on clarity, </w:t>
       </w:r>
       <w:proofErr w:type="gramStart"/>
       <w:r>
@@ -1025,10 +931,7 @@
         <w:t xml:space="preserve">A </w:t>
       </w:r>
       <w:r>
-        <w:t>write-up in a pdf format with answers to the questions in the “Write</w:t>
-      </w:r>
-      <w:r>
-        <w:t xml:space="preserve"> up” section of this document.</w:t>
+        <w:t>write-up in a pdf format with answers to the questions in the “Write up” section of this document.</w:t>
       </w:r>
     </w:p>
     <w:p>
@@ -1085,10 +988,7 @@
         </w:numPr>
       </w:pPr>
       <w:r>
-        <w:t>Did you complete all required se</w:t>
-      </w:r>
-      <w:r>
-        <w:t>ctions and assignment’s functional requirements. If not state what is successfully implemented and what is not.</w:t>
+        <w:t>Did you complete all required sections and assignment’s functional requirements. If not state what is successfully implemented and what is not.</w:t>
       </w:r>
     </w:p>
     <w:p>
@@ -1100,10 +1000,7 @@
         </w:numPr>
       </w:pPr>
       <w:r>
-        <w:t xml:space="preserve">Measure the performance of you code with varying number of threads. Measure the execution time and report it here. Use the “time” utility to do </w:t>
-      </w:r>
-      <w:r>
-        <w:t>this task.</w:t>
+        <w:t>Measure the performance of you code with varying number of threads. Measure the execution time and report it here. Use the “time” utility to do this task.</w:t>
       </w:r>
     </w:p>
     <w:tbl>
@@ -1123,12 +1020,6 @@
         <w:gridCol w:w="3750"/>
       </w:tblGrid>
       <w:tr>
-        <w:tblPrEx>
-          <w:tblCellMar>
-            <w:top w:w="0" w:type="dxa"/>
-            <w:bottom w:w="0" w:type="dxa"/>
-          </w:tblCellMar>
-        </w:tblPrEx>
         <w:tc>
           <w:tcPr>
             <w:tcW w:w="1738" w:type="dxa"/>
@@ -1204,12 +1095,6 @@
         </w:tc>
       </w:tr>
       <w:tr>
-        <w:tblPrEx>
-          <w:tblCellMar>
-            <w:top w:w="0" w:type="dxa"/>
-            <w:bottom w:w="0" w:type="dxa"/>
-          </w:tblCellMar>
-        </w:tblPrEx>
         <w:tc>
           <w:tcPr>
             <w:tcW w:w="1738" w:type="dxa"/>
@@ -1276,12 +1161,6 @@
         </w:tc>
       </w:tr>
       <w:tr>
-        <w:tblPrEx>
-          <w:tblCellMar>
-            <w:top w:w="0" w:type="dxa"/>
-            <w:bottom w:w="0" w:type="dxa"/>
-          </w:tblCellMar>
-        </w:tblPrEx>
         <w:tc>
           <w:tcPr>
             <w:tcW w:w="1738" w:type="dxa"/>
@@ -1348,12 +1227,6 @@
         </w:tc>
       </w:tr>
       <w:tr>
-        <w:tblPrEx>
-          <w:tblCellMar>
-            <w:top w:w="0" w:type="dxa"/>
-            <w:bottom w:w="0" w:type="dxa"/>
-          </w:tblCellMar>
-        </w:tblPrEx>
         <w:tc>
           <w:tcPr>
             <w:tcW w:w="1738" w:type="dxa"/>
@@ -1420,12 +1293,6 @@
         </w:tc>
       </w:tr>
       <w:tr>
-        <w:tblPrEx>
-          <w:tblCellMar>
-            <w:top w:w="0" w:type="dxa"/>
-            <w:bottom w:w="0" w:type="dxa"/>
-          </w:tblCellMar>
-        </w:tblPrEx>
         <w:tc>
           <w:tcPr>
             <w:tcW w:w="1738" w:type="dxa"/>
@@ -1492,12 +1359,6 @@
         </w:tc>
       </w:tr>
       <w:tr>
-        <w:tblPrEx>
-          <w:tblCellMar>
-            <w:top w:w="0" w:type="dxa"/>
-            <w:bottom w:w="0" w:type="dxa"/>
-          </w:tblCellMar>
-        </w:tblPrEx>
         <w:tc>
           <w:tcPr>
             <w:tcW w:w="1738" w:type="dxa"/>
@@ -1564,12 +1425,6 @@
         </w:tc>
       </w:tr>
       <w:tr>
-        <w:tblPrEx>
-          <w:tblCellMar>
-            <w:top w:w="0" w:type="dxa"/>
-            <w:bottom w:w="0" w:type="dxa"/>
-          </w:tblCellMar>
-        </w:tblPrEx>
         <w:tc>
           <w:tcPr>
             <w:tcW w:w="1738" w:type="dxa"/>
@@ -1637,12 +1492,6 @@
         </w:tc>
       </w:tr>
       <w:tr>
-        <w:tblPrEx>
-          <w:tblCellMar>
-            <w:top w:w="0" w:type="dxa"/>
-            <w:bottom w:w="0" w:type="dxa"/>
-          </w:tblCellMar>
-        </w:tblPrEx>
         <w:tc>
           <w:tcPr>
             <w:tcW w:w="1738" w:type="dxa"/>
@@ -1709,12 +1558,6 @@
         </w:tc>
       </w:tr>
       <w:tr>
-        <w:tblPrEx>
-          <w:tblCellMar>
-            <w:top w:w="0" w:type="dxa"/>
-            <w:bottom w:w="0" w:type="dxa"/>
-          </w:tblCellMar>
-        </w:tblPrEx>
         <w:tc>
           <w:tcPr>
             <w:tcW w:w="1738" w:type="dxa"/>
@@ -1781,12 +1624,6 @@
         </w:tc>
       </w:tr>
       <w:tr>
-        <w:tblPrEx>
-          <w:tblCellMar>
-            <w:top w:w="0" w:type="dxa"/>
-            <w:bottom w:w="0" w:type="dxa"/>
-          </w:tblCellMar>
-        </w:tblPrEx>
         <w:tc>
           <w:tcPr>
             <w:tcW w:w="1738" w:type="dxa"/>
@@ -1932,10 +1769,7 @@
         </w:numPr>
       </w:pPr>
       <w:r>
-        <w:t xml:space="preserve">How to manage many threads </w:t>
-      </w:r>
-      <w:r>
-        <w:t>without closing them and restarting them from scratch.</w:t>
+        <w:t>How to manage many threads without closing them and restarting them from scratch.</w:t>
       </w:r>
     </w:p>
     <w:p>
@@ -3086,7 +2920,6 @@
     <w:rPr>
       <w:color w:val="000080"/>
       <w:u w:val="single"/>
-      <w:lang/>
     </w:rPr>
   </w:style>
   <w:style w:type="character" w:customStyle="1" w:styleId="BulletSymbols">

</xml_diff>